<commit_message>
alexnet results part 1
</commit_message>
<xml_diff>
--- a/doc/Diplomski_rad[2019]Pluscec_Domagoj.docx
+++ b/doc/Diplomski_rad[2019]Pluscec_Domagoj.docx
@@ -10949,7 +10949,11 @@
               <w:top w:val="single" w:sz="12" w:space="0" w:color="auto"/>
             </w:tcBorders>
           </w:tcPr>
-          <w:p/>
+          <w:p>
+            <w:r>
+              <w:t>0.4998</w:t>
+            </w:r>
+          </w:p>
         </w:tc>
         <w:tc>
           <w:tcPr>
@@ -10958,7 +10962,11 @@
               <w:top w:val="single" w:sz="12" w:space="0" w:color="auto"/>
             </w:tcBorders>
           </w:tcPr>
-          <w:p/>
+          <w:p>
+            <w:r>
+              <w:t>0.6665</w:t>
+            </w:r>
+          </w:p>
         </w:tc>
         <w:tc>
           <w:tcPr>
@@ -10967,7 +10975,11 @@
               <w:top w:val="single" w:sz="12" w:space="0" w:color="auto"/>
             </w:tcBorders>
           </w:tcPr>
-          <w:p/>
+          <w:p>
+            <w:r>
+              <w:t>0.5</w:t>
+            </w:r>
+          </w:p>
         </w:tc>
       </w:tr>
       <w:tr>
@@ -11340,7 +11352,11 @@
               <w:bottom w:val="double" w:sz="4" w:space="0" w:color="auto"/>
             </w:tcBorders>
           </w:tcPr>
-          <w:p/>
+          <w:p>
+            <w:r>
+              <w:t>0.7613</w:t>
+            </w:r>
+          </w:p>
         </w:tc>
         <w:tc>
           <w:tcPr>
@@ -11349,7 +11365,11 @@
               <w:bottom w:val="double" w:sz="4" w:space="0" w:color="auto"/>
             </w:tcBorders>
           </w:tcPr>
-          <w:p/>
+          <w:p>
+            <w:r>
+              <w:t>0.7492</w:t>
+            </w:r>
+          </w:p>
         </w:tc>
         <w:tc>
           <w:tcPr>
@@ -11358,7 +11378,11 @@
               <w:bottom w:val="double" w:sz="4" w:space="0" w:color="auto"/>
             </w:tcBorders>
           </w:tcPr>
-          <w:p/>
+          <w:p>
+            <w:r>
+              <w:t>0.8382</w:t>
+            </w:r>
+          </w:p>
         </w:tc>
       </w:tr>
       <w:tr>
@@ -11399,6 +11423,8 @@
             <w:r>
               <w:t>0.8125</w:t>
             </w:r>
+            <w:bookmarkStart w:id="36" w:name="_GoBack"/>
+            <w:bookmarkEnd w:id="36"/>
           </w:p>
         </w:tc>
         <w:tc>
@@ -13306,7 +13332,7 @@
       <w:pPr>
         <w:pStyle w:val="Naslov2"/>
       </w:pPr>
-      <w:bookmarkStart w:id="36" w:name="_Toc10455982"/>
+      <w:bookmarkStart w:id="37" w:name="_Toc10455982"/>
       <w:r>
         <w:t>Rezultati i</w:t>
       </w:r>
@@ -13319,24 +13345,24 @@
       <w:r>
         <w:t xml:space="preserve"> utjecaja tehnika proširivanja skupa podataka</w:t>
       </w:r>
-      <w:bookmarkEnd w:id="36"/>
+      <w:bookmarkEnd w:id="37"/>
     </w:p>
     <w:p/>
     <w:p>
       <w:pPr>
         <w:pStyle w:val="Naslov1"/>
       </w:pPr>
-      <w:bookmarkStart w:id="37" w:name="_Toc113812271"/>
-      <w:bookmarkStart w:id="38" w:name="_Toc10455983"/>
+      <w:bookmarkStart w:id="38" w:name="_Toc113812271"/>
+      <w:bookmarkStart w:id="39" w:name="_Toc10455983"/>
       <w:r>
         <w:lastRenderedPageBreak/>
         <w:t>Zaključak</w:t>
       </w:r>
-      <w:bookmarkStart w:id="39" w:name="_Toc73793800"/>
-      <w:bookmarkStart w:id="40" w:name="_Toc73794370"/>
-      <w:bookmarkStart w:id="41" w:name="_Toc113812272"/>
-      <w:bookmarkEnd w:id="37"/>
+      <w:bookmarkStart w:id="40" w:name="_Toc73793800"/>
+      <w:bookmarkStart w:id="41" w:name="_Toc73794370"/>
+      <w:bookmarkStart w:id="42" w:name="_Toc113812272"/>
       <w:bookmarkEnd w:id="38"/>
+      <w:bookmarkEnd w:id="39"/>
     </w:p>
     <w:p>
       <w:pPr>
@@ -13369,8 +13395,6 @@
       <w:r>
         <w:t xml:space="preserve">a koje su se pokazale uspješne u području računalnog vida i šire. </w:t>
       </w:r>
-      <w:bookmarkStart w:id="42" w:name="_GoBack"/>
-      <w:bookmarkEnd w:id="42"/>
     </w:p>
     <w:p>
       <w:pPr>
@@ -13382,9 +13406,9 @@
         <w:lastRenderedPageBreak/>
         <w:t>Literatura</w:t>
       </w:r>
-      <w:bookmarkEnd w:id="39"/>
       <w:bookmarkEnd w:id="40"/>
       <w:bookmarkEnd w:id="41"/>
+      <w:bookmarkEnd w:id="42"/>
       <w:bookmarkEnd w:id="43"/>
       <w:bookmarkEnd w:id="44"/>
     </w:p>
@@ -26112,7 +26136,7 @@
 </file>
 
 <file path=customXml/itemProps1.xml><?xml version="1.0" encoding="utf-8"?>
-<ds:datastoreItem xmlns:ds="http://schemas.openxmlformats.org/officeDocument/2006/customXml" ds:itemID="{6DB4A567-5585-429D-AB8E-C2F58563D842}">
+<ds:datastoreItem xmlns:ds="http://schemas.openxmlformats.org/officeDocument/2006/customXml" ds:itemID="{932133AC-2F12-43AD-9CCE-718A1FBE2467}">
   <ds:schemaRefs>
     <ds:schemaRef ds:uri="http://schemas.openxmlformats.org/officeDocument/2006/bibliography"/>
   </ds:schemaRefs>

</xml_diff>